<commit_message>
21 & 22 edited
</commit_message>
<xml_diff>
--- a/Walter/TripReports/Book_21_30.docx
+++ b/Walter/TripReports/Book_21_30.docx
@@ -280,7 +280,13 @@
         <w:t xml:space="preserve">took off.  I knew then Portland was </w:t>
       </w:r>
       <w:r>
-        <w:t xml:space="preserve">my type of city still having a </w:t>
+        <w:t xml:space="preserve">my type of city </w:t>
+      </w:r>
+      <w:r>
+        <w:t xml:space="preserve">- </w:t>
+      </w:r>
+      <w:r>
+        <w:t xml:space="preserve">still having a </w:t>
       </w:r>
       <w:r>
         <w:t xml:space="preserve">tinge </w:t>
@@ -292,7 +298,7 @@
         <w:t>rural</w:t>
       </w:r>
       <w:r>
-        <w:t>ness remaining</w:t>
+        <w:t>ness</w:t>
       </w:r>
       <w:r>
         <w:t>.</w:t>
@@ -486,6 +492,9 @@
         <w:t xml:space="preserve"> miles to Baxter State Park</w:t>
       </w:r>
       <w:r>
+        <w:t>,</w:t>
+      </w:r>
+      <w:r>
         <w:t xml:space="preserve"> home </w:t>
       </w:r>
       <w:r>
@@ -515,7 +524,13 @@
         <w:t xml:space="preserve"> from Baxter State Park </w:t>
       </w:r>
       <w:r>
-        <w:t xml:space="preserve">to Millinocket I </w:t>
+        <w:t>to Millinocket</w:t>
+      </w:r>
+      <w:r>
+        <w:t>,</w:t>
+      </w:r>
+      <w:r>
+        <w:t xml:space="preserve"> I </w:t>
       </w:r>
       <w:r>
         <w:t>stopped at</w:t>
@@ -696,7 +711,13 @@
         <w:t>the pa</w:t>
       </w:r>
       <w:r>
-        <w:t>rk only allows in as many car as there is parking for.  Even reserved parking spot</w:t>
+        <w:t xml:space="preserve">rk </w:t>
+      </w:r>
+      <w:r>
+        <w:t>restricts the number of car entries to available parking</w:t>
+      </w:r>
+      <w:r>
+        <w:t>.  Even reserved parking spot</w:t>
       </w:r>
       <w:r>
         <w:t>s</w:t>
@@ -711,7 +732,13 @@
         <w:t xml:space="preserve"> </w:t>
       </w:r>
       <w:r>
-        <w:t xml:space="preserve">until 7:00 a.m. </w:t>
+        <w:t>until 7:00 a.m.</w:t>
+      </w:r>
+      <w:r>
+        <w:t>,</w:t>
+      </w:r>
+      <w:r>
+        <w:t xml:space="preserve"> </w:t>
       </w:r>
       <w:r>
         <w:t xml:space="preserve">so I was pleased </w:t>
@@ -731,7 +758,13 @@
         <w:t>30-minute</w:t>
       </w:r>
       <w:r>
-        <w:t xml:space="preserve"> wait allowed me time </w:t>
+        <w:t xml:space="preserve"> wait</w:t>
+      </w:r>
+      <w:r>
+        <w:t xml:space="preserve"> until the gate opened</w:t>
+      </w:r>
+      <w:r>
+        <w:t xml:space="preserve"> allowed me time </w:t>
       </w:r>
       <w:r>
         <w:t>to eat</w:t>
@@ -740,7 +773,13 @@
         <w:t xml:space="preserve"> breakfast</w:t>
       </w:r>
       <w:r>
-        <w:t xml:space="preserve"> as I </w:t>
+        <w:t xml:space="preserve"> </w:t>
+      </w:r>
+      <w:r>
+        <w:t>and</w:t>
+      </w:r>
+      <w:r>
+        <w:t xml:space="preserve"> </w:t>
       </w:r>
       <w:r>
         <w:t>put</w:t>
@@ -773,7 +812,13 @@
         <w:t>e</w:t>
       </w:r>
       <w:r>
-        <w:t xml:space="preserve"> keeping its speed under 20 mph I arrived</w:t>
+        <w:t xml:space="preserve"> keeping its speed under 20 mph</w:t>
+      </w:r>
+      <w:r>
+        <w:t>,</w:t>
+      </w:r>
+      <w:r>
+        <w:t xml:space="preserve"> I arrived</w:t>
       </w:r>
       <w:r>
         <w:t xml:space="preserve"> with</w:t>
@@ -998,7 +1043,7 @@
         <w:t xml:space="preserve">, </w:t>
       </w:r>
       <w:r>
-        <w:t xml:space="preserve">as I was reaching tree line, </w:t>
+        <w:t xml:space="preserve">as I was reaching tree line </w:t>
       </w:r>
       <w:r>
         <w:t>I heard voices behind me</w:t>
@@ -1126,7 +1171,13 @@
         <w:t xml:space="preserve"> as I discovered the ridge to be, </w:t>
       </w:r>
       <w:r>
-        <w:t>I thought it might move fittingly be named</w:t>
+        <w:t xml:space="preserve">I thought it might </w:t>
+      </w:r>
+      <w:r>
+        <w:t>as</w:t>
+      </w:r>
+      <w:r>
+        <w:t xml:space="preserve"> fittingly be named</w:t>
       </w:r>
       <w:r>
         <w:t xml:space="preserve"> the “Serrated” Knife Edge.</w:t>
@@ -1143,55 +1194,31 @@
         <w:t>.</w:t>
       </w:r>
       <w:r>
-        <w:t xml:space="preserve"> Upon attaining Baxter Peak, i</w:t>
-      </w:r>
-      <w:r>
-        <w:t xml:space="preserve">t had taken me </w:t>
-      </w:r>
-      <w:r>
-        <w:t>three</w:t>
-      </w:r>
-      <w:r>
-        <w:t xml:space="preserve"> hours and </w:t>
-      </w:r>
-      <w:r>
-        <w:t>ten</w:t>
-      </w:r>
-      <w:r>
-        <w:t xml:space="preserve"> minutes</w:t>
-      </w:r>
-      <w:r>
-        <w:t xml:space="preserve"> from the parking lot</w:t>
-      </w:r>
-      <w:r>
-        <w:t xml:space="preserve"> - </w:t>
-      </w:r>
-      <w:r>
-        <w:t>the time</w:t>
-      </w:r>
-      <w:r>
-        <w:t xml:space="preserve"> was</w:t>
-      </w:r>
-      <w:r>
-        <w:t xml:space="preserve"> a few minutes </w:t>
-      </w:r>
-      <w:r>
-        <w:t>shy of</w:t>
-      </w:r>
-      <w:r>
-        <w:t xml:space="preserve"> </w:t>
-      </w:r>
-      <w:r>
-        <w:t>10</w:t>
+        <w:t xml:space="preserve"> </w:t>
+      </w:r>
+      <w:r>
+        <w:t>Overall, i</w:t>
+      </w:r>
+      <w:r>
+        <w:t>t took me three hours and ten minutes to reach Baxter Peak from the parking lot</w:t>
+      </w:r>
+      <w:r>
+        <w:t>; arriving</w:t>
+      </w:r>
+      <w:r>
+        <w:t xml:space="preserve"> a few minutes shy of 10</w:t>
       </w:r>
       <w:r>
         <w:t xml:space="preserve">:00 </w:t>
       </w:r>
       <w:r>
-        <w:t>a.m</w:t>
-      </w:r>
-      <w:r>
-        <w:t xml:space="preserve">.  </w:t>
+        <w:t>a.m.</w:t>
+      </w:r>
+      <w:r>
+        <w:t xml:space="preserve"> </w:t>
+      </w:r>
+      <w:r>
+        <w:t xml:space="preserve"> </w:t>
       </w:r>
       <w:r>
         <w:t>It had been</w:t>
@@ -1528,41 +1555,44 @@
     </w:p>
     <w:p>
       <w:r>
+        <w:t xml:space="preserve">Mounted on the face of a large lichen </w:t>
+      </w:r>
+      <w:r>
+        <w:t>spotted</w:t>
+      </w:r>
+      <w:r>
+        <w:t xml:space="preserve"> rock </w:t>
+      </w:r>
+      <w:r>
+        <w:t xml:space="preserve">was a </w:t>
+      </w:r>
+      <w:r>
+        <w:t>metal plaque</w:t>
+      </w:r>
+      <w:r>
+        <w:t xml:space="preserve">. The host rock was effectively </w:t>
+      </w:r>
+      <w:r>
+        <w:t xml:space="preserve">camouflaged amongst a jumble of </w:t>
+      </w:r>
+      <w:r>
+        <w:t>similar rocks</w:t>
+      </w:r>
+      <w:r>
+        <w:t xml:space="preserve">, so it was only by </w:t>
+      </w:r>
+      <w:r>
+        <w:t>luck</w:t>
+      </w:r>
+      <w:r>
+        <w:t xml:space="preserve"> that I happened upon it</w:t>
+      </w:r>
+      <w:r>
+        <w:t xml:space="preserve">.  Located </w:t>
+      </w:r>
+      <w:r>
         <w:lastRenderedPageBreak/>
-        <w:t xml:space="preserve">Mounted on the face of a large lichen </w:t>
-      </w:r>
-      <w:r>
-        <w:t>spotted</w:t>
-      </w:r>
-      <w:r>
-        <w:t xml:space="preserve"> rock </w:t>
-      </w:r>
-      <w:r>
-        <w:t xml:space="preserve">was a </w:t>
-      </w:r>
-      <w:r>
-        <w:t>metal plaque</w:t>
-      </w:r>
-      <w:r>
-        <w:t xml:space="preserve">. The host rock was effectively </w:t>
-      </w:r>
-      <w:r>
-        <w:t xml:space="preserve">camouflaged amongst a jumble of </w:t>
-      </w:r>
-      <w:r>
-        <w:t>similar rocks</w:t>
-      </w:r>
-      <w:r>
-        <w:t xml:space="preserve">, so it was only by </w:t>
-      </w:r>
-      <w:r>
-        <w:t>luck</w:t>
-      </w:r>
-      <w:r>
-        <w:t xml:space="preserve"> that I happened upon it</w:t>
-      </w:r>
-      <w:r>
-        <w:t xml:space="preserve">.  Located a </w:t>
+        <w:t xml:space="preserve">a </w:t>
       </w:r>
       <w:r>
         <w:t>few yards south of the large brown sign</w:t>
@@ -1571,7 +1601,13 @@
         <w:t xml:space="preserve"> the plaque likewise announced the point as Baxter Peak.</w:t>
       </w:r>
       <w:r>
-        <w:t xml:space="preserve">  The plaque also explained that Katahdin and surrounding land was donated to the state of Maine in 1931 by former governor </w:t>
+        <w:t xml:space="preserve">  The plaque also explained that Katahdin and </w:t>
+      </w:r>
+      <w:r>
+        <w:t xml:space="preserve">the </w:t>
+      </w:r>
+      <w:r>
+        <w:t xml:space="preserve">surrounding land was donated to the state of Maine in 1931 by former governor </w:t>
       </w:r>
       <w:r>
         <w:t>Percival P. Baxter</w:t>
@@ -1654,7 +1690,13 @@
         <w:t>a</w:t>
       </w:r>
       <w:r>
-        <w:t xml:space="preserve"> 2000 plus mile</w:t>
+        <w:t xml:space="preserve"> 2</w:t>
+      </w:r>
+      <w:r>
+        <w:t>,</w:t>
+      </w:r>
+      <w:r>
+        <w:t>000 plus mile</w:t>
       </w:r>
       <w:r>
         <w:t xml:space="preserve"> </w:t>
@@ -1719,7 +1761,13 @@
         <w:t xml:space="preserve">.  From there I </w:t>
       </w:r>
       <w:r>
-        <w:t>proceed up to Hamlin Peak</w:t>
+        <w:t>proceed</w:t>
+      </w:r>
+      <w:r>
+        <w:t>ed</w:t>
+      </w:r>
+      <w:r>
+        <w:t xml:space="preserve"> up to Hamlin Peak</w:t>
       </w:r>
       <w:r>
         <w:t xml:space="preserve">.  I </w:t>
@@ -1737,7 +1785,16 @@
         <w:t xml:space="preserve"> </w:t>
       </w:r>
       <w:r>
-        <w:t>one and a third miles where I next followed the</w:t>
+        <w:t xml:space="preserve">one and a third miles </w:t>
+      </w:r>
+      <w:r>
+        <w:t>and then</w:t>
+      </w:r>
+      <w:r>
+        <w:t xml:space="preserve"> </w:t>
+      </w:r>
+      <w:r>
+        <w:t>followed the</w:t>
       </w:r>
       <w:r>
         <w:t xml:space="preserve"> North Basin Cut</w:t>
@@ -1784,7 +1841,16 @@
         <w:t>and twenty minutes</w:t>
       </w:r>
       <w:r>
-        <w:t xml:space="preserve"> and covered just shy of seven miles.</w:t>
+        <w:t xml:space="preserve">, </w:t>
+      </w:r>
+      <w:r>
+        <w:t>cover</w:t>
+      </w:r>
+      <w:r>
+        <w:t>ing</w:t>
+      </w:r>
+      <w:r>
+        <w:t xml:space="preserve"> just shy of seven miles.</w:t>
       </w:r>
       <w:r>
         <w:t xml:space="preserve"> </w:t>
@@ -1832,13 +1898,19 @@
         <w:t xml:space="preserve">.  </w:t>
       </w:r>
       <w:r>
-        <w:t xml:space="preserve">Katahdin is a </w:t>
-      </w:r>
-      <w:r>
-        <w:t>majestic</w:t>
-      </w:r>
-      <w:r>
-        <w:t xml:space="preserve"> mountain</w:t>
+        <w:t>Katahdin is a</w:t>
+      </w:r>
+      <w:r>
+        <w:t>n</w:t>
+      </w:r>
+      <w:r>
+        <w:t xml:space="preserve"> </w:t>
+      </w:r>
+      <w:r>
+        <w:t xml:space="preserve">impressive </w:t>
+      </w:r>
+      <w:r>
+        <w:t>mountain</w:t>
       </w:r>
       <w:r>
         <w:t xml:space="preserve"> which provided </w:t>
@@ -1866,7 +1938,19 @@
           <w:rPr>
             <w:rStyle w:val="Hyperlink"/>
           </w:rPr>
-          <w:t>https://photos.app.goo.gl/aSewQtkn5EPPhB1z5</w:t>
+          <w:t>https://phot</w:t>
+        </w:r>
+        <w:r>
+          <w:rPr>
+            <w:rStyle w:val="Hyperlink"/>
+          </w:rPr>
+          <w:t>o</w:t>
+        </w:r>
+        <w:r>
+          <w:rPr>
+            <w:rStyle w:val="Hyperlink"/>
+          </w:rPr>
+          <w:t>s.app.goo.gl/aSewQtkn5EPPhB1z5</w:t>
         </w:r>
       </w:hyperlink>
     </w:p>
@@ -2244,7 +2328,7 @@
           <w:noProof/>
         </w:rPr>
         <w:drawing>
-          <wp:anchor distT="0" distB="0" distL="114300" distR="114300" simplePos="0" relativeHeight="251660288" behindDoc="0" locked="0" layoutInCell="1" allowOverlap="1" wp14:anchorId="72936A1B" wp14:editId="0C3AA434">
+          <wp:anchor distT="0" distB="0" distL="114300" distR="114300" simplePos="0" relativeHeight="251660288" behindDoc="0" locked="0" layoutInCell="1" allowOverlap="1" wp14:anchorId="72936A1B" wp14:editId="4EAF7BFD">
             <wp:simplePos x="0" y="0"/>
             <wp:positionH relativeFrom="margin">
               <wp:align>left</wp:align>
@@ -2252,8 +2336,8 @@
             <wp:positionV relativeFrom="paragraph">
               <wp:posOffset>13970</wp:posOffset>
             </wp:positionV>
-            <wp:extent cx="2590800" cy="1943100"/>
-            <wp:effectExtent l="0" t="0" r="0" b="0"/>
+            <wp:extent cx="2321560" cy="1741170"/>
+            <wp:effectExtent l="0" t="0" r="2540" b="0"/>
             <wp:wrapSquare wrapText="bothSides"/>
             <wp:docPr id="4" name="Picture 4" descr="A picture containing text, outdoor, tree, wooden&#10;&#10;Description automatically generated"/>
             <wp:cNvGraphicFramePr>
@@ -2281,7 +2365,7 @@
                   <pic:spPr>
                     <a:xfrm rot="10800000">
                       <a:off x="0" y="0"/>
-                      <a:ext cx="2590800" cy="1943100"/>
+                      <a:ext cx="2335756" cy="1751817"/>
                     </a:xfrm>
                     <a:prstGeom prst="rect">
                       <a:avLst/>
@@ -2406,7 +2490,28 @@
         <w:t xml:space="preserve">yards to a staircase leading to the summit.  </w:t>
       </w:r>
       <w:r>
-        <w:t>All said and done, from car to summit, required two and a half hours to scale the 4,250 vertical feet which was at least an hour quicker than I had heard the one-way hike needed.</w:t>
+        <w:t>All said and done,</w:t>
+      </w:r>
+      <w:r>
+        <w:t xml:space="preserve"> scaling</w:t>
+      </w:r>
+      <w:r>
+        <w:t xml:space="preserve"> the 4,250 vertical feet</w:t>
+      </w:r>
+      <w:r>
+        <w:t xml:space="preserve"> from car to summit, required two and a half hours</w:t>
+      </w:r>
+      <w:r>
+        <w:t xml:space="preserve"> - </w:t>
+      </w:r>
+      <w:r>
+        <w:t xml:space="preserve">an hour </w:t>
+      </w:r>
+      <w:r>
+        <w:t>shorter</w:t>
+      </w:r>
+      <w:r>
+        <w:t xml:space="preserve"> than I had heard the one-way hike needed.</w:t>
       </w:r>
     </w:p>
     <w:p>
@@ -2594,413 +2699,452 @@
         <w:t xml:space="preserve"> to me </w:t>
       </w:r>
       <w:r>
-        <w:t xml:space="preserve">told </w:t>
+        <w:t>mentioned</w:t>
+      </w:r>
+      <w:r>
+        <w:t xml:space="preserve"> he</w:t>
+      </w:r>
+      <w:r>
+        <w:t xml:space="preserve"> had</w:t>
+      </w:r>
+      <w:r>
+        <w:t xml:space="preserve"> just </w:t>
+      </w:r>
+      <w:r>
+        <w:t xml:space="preserve">come back </w:t>
+      </w:r>
+      <w:r>
+        <w:t xml:space="preserve">from hiking to the summit of Mount Washington, and </w:t>
+      </w:r>
+      <w:r>
+        <w:t xml:space="preserve">also </w:t>
+      </w:r>
+      <w:r>
+        <w:t xml:space="preserve">that he had </w:t>
+      </w:r>
+      <w:r>
+        <w:t>used</w:t>
+      </w:r>
+      <w:r>
+        <w:t xml:space="preserve"> an</w:t>
+      </w:r>
+      <w:r>
+        <w:t xml:space="preserve"> Auto Road</w:t>
+      </w:r>
+      <w:r>
+        <w:t xml:space="preserve"> shuttle</w:t>
+      </w:r>
+      <w:r>
+        <w:t xml:space="preserve"> for the return</w:t>
+      </w:r>
+      <w:r>
+        <w:t xml:space="preserve">.  I had </w:t>
+      </w:r>
+      <w:r>
+        <w:t xml:space="preserve">planned </w:t>
+      </w:r>
+      <w:r>
+        <w:t xml:space="preserve">to hike both up and down but </w:t>
+      </w:r>
+      <w:r>
+        <w:t xml:space="preserve">with rain </w:t>
+      </w:r>
+      <w:r>
+        <w:t xml:space="preserve">now </w:t>
+      </w:r>
+      <w:r>
+        <w:t xml:space="preserve">looking imminent, </w:t>
+      </w:r>
+      <w:r>
+        <w:t>I decided to enquire if a shuttle was even possible on short notice and this late in the day</w:t>
+      </w:r>
+      <w:r>
+        <w:t xml:space="preserve">.  </w:t>
+      </w:r>
+      <w:r>
+        <w:t xml:space="preserve">I </w:t>
+      </w:r>
+      <w:r>
+        <w:t xml:space="preserve">also felt it </w:t>
+      </w:r>
+      <w:r>
+        <w:t>would be nice to check out the Auto Road</w:t>
+      </w:r>
+      <w:r>
+        <w:t xml:space="preserve"> which has a long history</w:t>
+      </w:r>
+      <w:r>
+        <w:t>.</w:t>
+      </w:r>
+    </w:p>
+    <w:p>
+      <w:r>
+        <w:t>Inside the</w:t>
+      </w:r>
+      <w:r>
+        <w:t xml:space="preserve"> historic</w:t>
+      </w:r>
+      <w:r>
+        <w:t xml:space="preserve"> </w:t>
+      </w:r>
+      <w:r>
+        <w:t>wooden shingle clad</w:t>
+      </w:r>
+      <w:r>
+        <w:t xml:space="preserve"> building</w:t>
+      </w:r>
+      <w:r>
+        <w:t xml:space="preserve"> next to the vans</w:t>
+      </w:r>
+      <w:r>
+        <w:t xml:space="preserve">, </w:t>
+      </w:r>
+      <w:r>
+        <w:t xml:space="preserve">I was informed that a 5:00 p.m. shuttle, the last of day, was available </w:t>
+      </w:r>
+      <w:r>
+        <w:t xml:space="preserve">but </w:t>
+      </w:r>
+      <w:r>
+        <w:t xml:space="preserve">at a premium price.  When I mentioned the lower price my neighbor from the parking lot had </w:t>
+      </w:r>
+      <w:r>
+        <w:t>been charged,</w:t>
+      </w:r>
+      <w:r>
+        <w:t xml:space="preserve"> the driver said he would cut me that deal provided I tipped him</w:t>
+      </w:r>
+      <w:r>
+        <w:t xml:space="preserve">.  </w:t>
+      </w:r>
+      <w:r>
+        <w:t xml:space="preserve">The </w:t>
+      </w:r>
+      <w:r>
+        <w:t xml:space="preserve">building </w:t>
+      </w:r>
+      <w:r>
+        <w:t>was originally</w:t>
+      </w:r>
+      <w:r>
+        <w:t xml:space="preserve"> the old stage office</w:t>
+      </w:r>
+      <w:r>
+        <w:t>, but now seemed to be a gift shop</w:t>
+      </w:r>
+      <w:r>
+        <w:t xml:space="preserve">.  It </w:t>
+      </w:r>
+      <w:r>
+        <w:t>wa</w:t>
+      </w:r>
+      <w:r>
+        <w:t xml:space="preserve">s interesting to notice </w:t>
+      </w:r>
+      <w:r>
+        <w:t xml:space="preserve">that </w:t>
+      </w:r>
+      <w:r>
+        <w:t xml:space="preserve">it is anchored to the ground </w:t>
+      </w:r>
+      <w:r>
+        <w:t>by three large chains slung over its roof</w:t>
+      </w:r>
+      <w:r>
+        <w:t xml:space="preserve"> – an indication of the extreme weather the mountain is known for.</w:t>
+      </w:r>
+    </w:p>
+    <w:p>
+      <w:r>
+        <w:t>With the shuttle arranged</w:t>
+      </w:r>
+      <w:r>
+        <w:t xml:space="preserve"> and</w:t>
+      </w:r>
+      <w:r>
+        <w:t xml:space="preserve"> some</w:t>
+      </w:r>
+      <w:r>
+        <w:t xml:space="preserve"> </w:t>
+      </w:r>
+      <w:r>
+        <w:t>time to spare</w:t>
+      </w:r>
+      <w:r>
+        <w:t xml:space="preserve"> I wandered over to the </w:t>
+      </w:r>
+      <w:r>
+        <w:t>Tip-Top house, a</w:t>
+      </w:r>
+      <w:r>
+        <w:t xml:space="preserve">s </w:t>
+      </w:r>
+      <w:r>
+        <w:t>the other historic building is named.</w:t>
+      </w:r>
+      <w:r>
+        <w:t xml:space="preserve">  C</w:t>
+      </w:r>
+      <w:r>
+        <w:t xml:space="preserve">onstructed </w:t>
+      </w:r>
+      <w:r>
+        <w:t>from</w:t>
+      </w:r>
+      <w:r>
+        <w:t xml:space="preserve"> native stone</w:t>
+      </w:r>
+      <w:r>
+        <w:t xml:space="preserve"> the Tip-Top house</w:t>
+      </w:r>
+      <w:r>
+        <w:t xml:space="preserve"> was </w:t>
+      </w:r>
+      <w:r>
+        <w:t>originally</w:t>
+      </w:r>
+      <w:r>
+        <w:t xml:space="preserve"> built as an</w:t>
+      </w:r>
+      <w:r>
+        <w:t xml:space="preserve"> </w:t>
+      </w:r>
+      <w:r>
+        <w:t>inn.  Nowadays it</w:t>
+      </w:r>
+      <w:r>
+        <w:t xml:space="preserve"> </w:t>
+      </w:r>
+      <w:r>
+        <w:t>is</w:t>
+      </w:r>
+      <w:r>
+        <w:t xml:space="preserve"> a</w:t>
+      </w:r>
+      <w:r>
+        <w:t xml:space="preserve"> museum containing artifacts from the</w:t>
+      </w:r>
+      <w:r>
+        <w:t xml:space="preserve"> mountain’s </w:t>
+      </w:r>
+      <w:r>
+        <w:t>history</w:t>
+      </w:r>
+      <w:r>
+        <w:t xml:space="preserve">.  Apparently, </w:t>
+      </w:r>
+      <w:r>
+        <w:t xml:space="preserve">the structure </w:t>
+      </w:r>
+      <w:r>
+        <w:t>is</w:t>
+      </w:r>
+      <w:r>
+        <w:t xml:space="preserve"> the</w:t>
+      </w:r>
+      <w:r>
+        <w:t xml:space="preserve"> </w:t>
+      </w:r>
+      <w:r>
+        <w:t>oldest existing</w:t>
+      </w:r>
+      <w:r>
+        <w:t xml:space="preserve">, albeit former, </w:t>
+      </w:r>
+      <w:r>
+        <w:t xml:space="preserve">mountaintop </w:t>
+      </w:r>
+      <w:r>
+        <w:t>i</w:t>
+      </w:r>
+      <w:r>
+        <w:t>nn the world over</w:t>
+      </w:r>
+      <w:r>
+        <w:t xml:space="preserve">.  </w:t>
+      </w:r>
+      <w:r>
+        <w:t>Inside the</w:t>
+      </w:r>
+      <w:r>
+        <w:t xml:space="preserve"> </w:t>
+      </w:r>
+      <w:r>
+        <w:t>Visitors Center</w:t>
+      </w:r>
+      <w:r>
+        <w:t xml:space="preserve"> </w:t>
+      </w:r>
+      <w:r>
+        <w:t xml:space="preserve">I noticed </w:t>
+      </w:r>
+      <w:r>
+        <w:t>the Extreme Mount Washington museum</w:t>
+      </w:r>
+      <w:r>
+        <w:t xml:space="preserve"> </w:t>
+      </w:r>
+      <w:r>
+        <w:t>sponsored</w:t>
+      </w:r>
+      <w:r>
+        <w:t xml:space="preserve"> by the mountains </w:t>
+      </w:r>
+      <w:r>
+        <w:t>weather observatory</w:t>
+      </w:r>
+      <w:r>
+        <w:t xml:space="preserve">, but I did not have time to visit it.  </w:t>
+      </w:r>
+    </w:p>
+    <w:p>
+      <w:r>
+        <w:t>Following m</w:t>
+      </w:r>
+      <w:r>
+        <w:t xml:space="preserve">y visit to Mount </w:t>
+      </w:r>
+      <w:r>
+        <w:t>Washington,</w:t>
+      </w:r>
+      <w:r>
+        <w:t xml:space="preserve"> </w:t>
+      </w:r>
+      <w:r>
+        <w:t xml:space="preserve">I learned </w:t>
+      </w:r>
+      <w:r>
+        <w:t xml:space="preserve">the weather observatory housed inside the visitor center </w:t>
+      </w:r>
+      <w:r>
+        <w:t>was</w:t>
+      </w:r>
+      <w:r>
+        <w:t xml:space="preserve"> </w:t>
+      </w:r>
+      <w:r>
+        <w:t xml:space="preserve">well-known </w:t>
+      </w:r>
+      <w:r>
+        <w:t xml:space="preserve">for its </w:t>
       </w:r>
       <w:r>
         <w:t>m</w:t>
       </w:r>
       <w:r>
-        <w:t>e</w:t>
-      </w:r>
-      <w:r>
-        <w:t xml:space="preserve"> he</w:t>
-      </w:r>
-      <w:r>
-        <w:t xml:space="preserve"> had</w:t>
-      </w:r>
-      <w:r>
-        <w:t xml:space="preserve"> just </w:t>
-      </w:r>
-      <w:r>
-        <w:t xml:space="preserve">come back </w:t>
-      </w:r>
-      <w:r>
-        <w:t xml:space="preserve">from hiking to the summit of Mount Washington, and </w:t>
-      </w:r>
-      <w:r>
-        <w:t xml:space="preserve">also </w:t>
-      </w:r>
-      <w:r>
-        <w:t xml:space="preserve">that he had </w:t>
-      </w:r>
-      <w:r>
-        <w:t>used</w:t>
-      </w:r>
-      <w:r>
-        <w:t xml:space="preserve"> an</w:t>
-      </w:r>
-      <w:r>
-        <w:t xml:space="preserve"> Auto Road</w:t>
-      </w:r>
-      <w:r>
-        <w:t xml:space="preserve"> shuttle</w:t>
-      </w:r>
-      <w:r>
-        <w:t xml:space="preserve"> for the return</w:t>
-      </w:r>
-      <w:r>
-        <w:t xml:space="preserve">.  I had </w:t>
-      </w:r>
-      <w:r>
-        <w:t xml:space="preserve">planned </w:t>
-      </w:r>
-      <w:r>
-        <w:t xml:space="preserve">to hike both up and down but </w:t>
-      </w:r>
-      <w:r>
-        <w:t xml:space="preserve">with rain </w:t>
-      </w:r>
-      <w:r>
-        <w:t xml:space="preserve">now </w:t>
-      </w:r>
-      <w:r>
-        <w:t xml:space="preserve">looking imminent, </w:t>
-      </w:r>
-      <w:r>
-        <w:t>I decided to enquire if a shuttle was even possible on short notice and this late in the day</w:t>
-      </w:r>
-      <w:r>
-        <w:t xml:space="preserve">.  </w:t>
-      </w:r>
-      <w:r>
-        <w:t xml:space="preserve">I </w:t>
-      </w:r>
-      <w:r>
-        <w:t xml:space="preserve">also felt it </w:t>
-      </w:r>
-      <w:r>
-        <w:t>would be nice to check out the Auto Road</w:t>
-      </w:r>
-      <w:r>
-        <w:t xml:space="preserve"> which has a long history</w:t>
+        <w:t>ascot, a black cat named Marty who roam</w:t>
+      </w:r>
+      <w:r>
+        <w:t xml:space="preserve">ed </w:t>
+      </w:r>
+      <w:r>
+        <w:t>the mountain top</w:t>
+      </w:r>
+      <w:r>
+        <w:t>.  During my visit I did not see Marty</w:t>
+      </w:r>
+      <w:r>
+        <w:t>.  Since then, I have heard he</w:t>
+      </w:r>
+      <w:r>
+        <w:t xml:space="preserve"> </w:t>
+      </w:r>
+      <w:r>
+        <w:t>passed away</w:t>
+      </w:r>
+      <w:r>
+        <w:t xml:space="preserve"> </w:t>
+      </w:r>
+      <w:r>
+        <w:t xml:space="preserve">in November 2020 </w:t>
+      </w:r>
+      <w:r>
+        <w:t>having</w:t>
+      </w:r>
+      <w:r>
+        <w:t xml:space="preserve"> </w:t>
+      </w:r>
+      <w:r>
+        <w:t>lived</w:t>
+      </w:r>
+      <w:r>
+        <w:t xml:space="preserve"> 12 years on the rooftop of New Hampshire.</w:t>
+      </w:r>
+    </w:p>
+    <w:p>
+      <w:r>
+        <w:t xml:space="preserve">The shuttle left the summit </w:t>
+      </w:r>
+      <w:r>
+        <w:t xml:space="preserve">on schedule </w:t>
+      </w:r>
+      <w:r>
+        <w:t>zigzagging</w:t>
+      </w:r>
+      <w:r>
+        <w:t xml:space="preserve"> its</w:t>
+      </w:r>
+      <w:r>
+        <w:t xml:space="preserve"> way down the east side of the mountain. I road shotgun, and two older gentlemen were the only other passengers</w:t>
+      </w:r>
+      <w:r>
+        <w:t>.  The drive</w:t>
+      </w:r>
+      <w:r>
+        <w:t xml:space="preserve">r used the low gear which prompted me to ask </w:t>
+      </w:r>
+      <w:r>
+        <w:t>him if the frequent trips up and down the steep road wore out the transmissions of the vans prematurely.</w:t>
+      </w:r>
+      <w:r>
+        <w:t xml:space="preserve"> </w:t>
+      </w:r>
+      <w:r>
+        <w:t>The shuttle returned the three of us to</w:t>
+      </w:r>
+      <w:r>
+        <w:t xml:space="preserve"> the</w:t>
+      </w:r>
+      <w:r>
+        <w:t xml:space="preserve"> Pinkham Notch Visitor Center before 6:00 p.m. just as the </w:t>
+      </w:r>
+      <w:r>
+        <w:t xml:space="preserve">rain started.  </w:t>
+      </w:r>
+      <w:r>
+        <w:t xml:space="preserve">As agreed, I handed the drive a </w:t>
+      </w:r>
+      <w:r>
+        <w:t>tip</w:t>
       </w:r>
       <w:r>
         <w:t>.</w:t>
       </w:r>
-    </w:p>
-    <w:p>
-      <w:r>
-        <w:t>Inside the</w:t>
-      </w:r>
-      <w:r>
-        <w:t xml:space="preserve"> historic</w:t>
-      </w:r>
-      <w:r>
-        <w:t xml:space="preserve"> </w:t>
-      </w:r>
-      <w:r>
-        <w:t>wooden shingle clad</w:t>
-      </w:r>
-      <w:r>
-        <w:t xml:space="preserve"> building</w:t>
-      </w:r>
-      <w:r>
-        <w:t xml:space="preserve"> next to the vans</w:t>
-      </w:r>
-      <w:r>
-        <w:t>, whic</w:t>
-      </w:r>
-      <w:r>
-        <w:t>h</w:t>
-      </w:r>
-      <w:r>
-        <w:t xml:space="preserve"> seemed like a gift shop, </w:t>
-      </w:r>
-      <w:r>
-        <w:t xml:space="preserve">I was informed that a 5:00 p.m. shuttle, the last of day, was available </w:t>
-      </w:r>
-      <w:r>
-        <w:t xml:space="preserve">but </w:t>
-      </w:r>
-      <w:r>
-        <w:t>at a premium price.  When I mentioned the lower price my neighbor from the parking lot had paid the driver said he would cut me that deal provided I tipped him</w:t>
-      </w:r>
-      <w:r>
-        <w:t xml:space="preserve">.  </w:t>
-      </w:r>
-      <w:r>
-        <w:t xml:space="preserve">The </w:t>
-      </w:r>
-      <w:r>
-        <w:t xml:space="preserve">building </w:t>
-      </w:r>
-      <w:r>
-        <w:t>was originally</w:t>
-      </w:r>
-      <w:r>
-        <w:t xml:space="preserve"> the old stage office</w:t>
-      </w:r>
-      <w:r>
-        <w:t xml:space="preserve">.  It is interesting to notice how it is anchored to the ground </w:t>
-      </w:r>
-      <w:r>
-        <w:t>by three large chains slung over its roof.</w:t>
-      </w:r>
-    </w:p>
-    <w:p>
-      <w:r>
-        <w:t>With the shuttle arranged</w:t>
-      </w:r>
-      <w:r>
-        <w:t xml:space="preserve"> and</w:t>
-      </w:r>
-      <w:r>
-        <w:t xml:space="preserve"> some</w:t>
-      </w:r>
-      <w:r>
-        <w:t xml:space="preserve"> </w:t>
-      </w:r>
-      <w:r>
-        <w:t>time to spare</w:t>
-      </w:r>
-      <w:r>
-        <w:t xml:space="preserve"> I wandered over to the </w:t>
-      </w:r>
-      <w:r>
-        <w:t>Tip-Top house, a</w:t>
-      </w:r>
-      <w:r>
-        <w:t xml:space="preserve">s </w:t>
-      </w:r>
-      <w:r>
-        <w:t>the other historic building is named.</w:t>
-      </w:r>
-      <w:r>
-        <w:t xml:space="preserve">  C</w:t>
-      </w:r>
-      <w:r>
-        <w:t>onstructed of native stone</w:t>
-      </w:r>
-      <w:r>
-        <w:t xml:space="preserve"> the Tip-Top house</w:t>
-      </w:r>
-      <w:r>
-        <w:t xml:space="preserve"> was </w:t>
-      </w:r>
-      <w:r>
-        <w:t>originally</w:t>
-      </w:r>
-      <w:r>
-        <w:t xml:space="preserve"> built as an</w:t>
-      </w:r>
-      <w:r>
-        <w:t xml:space="preserve"> </w:t>
-      </w:r>
-      <w:r>
-        <w:t>inn.  Nowadays it</w:t>
-      </w:r>
-      <w:r>
-        <w:t xml:space="preserve"> </w:t>
-      </w:r>
-      <w:r>
-        <w:t>is</w:t>
-      </w:r>
-      <w:r>
-        <w:t xml:space="preserve"> a</w:t>
-      </w:r>
-      <w:r>
-        <w:t xml:space="preserve"> museum containing artifacts from the</w:t>
-      </w:r>
-      <w:r>
-        <w:t xml:space="preserve"> mountain’s </w:t>
-      </w:r>
-      <w:r>
-        <w:t>history</w:t>
-      </w:r>
-      <w:r>
-        <w:t>.  Apparently, it is</w:t>
-      </w:r>
-      <w:r>
-        <w:t xml:space="preserve"> the</w:t>
-      </w:r>
-      <w:r>
-        <w:t xml:space="preserve"> </w:t>
-      </w:r>
-      <w:r>
-        <w:t xml:space="preserve">oldest existing mountaintop </w:t>
-      </w:r>
-      <w:r>
-        <w:t>i</w:t>
-      </w:r>
-      <w:r>
-        <w:t>nn the world over</w:t>
-      </w:r>
-      <w:r>
-        <w:t xml:space="preserve">.  </w:t>
-      </w:r>
-      <w:r>
-        <w:t>Inside the</w:t>
-      </w:r>
-      <w:r>
-        <w:t xml:space="preserve"> </w:t>
-      </w:r>
-      <w:r>
-        <w:t>Visitors Center</w:t>
-      </w:r>
-      <w:r>
-        <w:t xml:space="preserve"> </w:t>
-      </w:r>
-      <w:r>
-        <w:t xml:space="preserve">I noticed </w:t>
-      </w:r>
-      <w:r>
-        <w:t>the Extreme Mount Washington museum</w:t>
-      </w:r>
-      <w:r>
-        <w:t xml:space="preserve"> an educational offering by the mountains </w:t>
-      </w:r>
-      <w:r>
-        <w:t>weather observatory</w:t>
-      </w:r>
-      <w:r>
-        <w:t xml:space="preserve">, but I did not have time to visit it.  </w:t>
-      </w:r>
-    </w:p>
-    <w:p>
-      <w:r>
-        <w:t>Following m</w:t>
-      </w:r>
-      <w:r>
-        <w:t xml:space="preserve">y visit to Mount </w:t>
-      </w:r>
-      <w:r>
-        <w:t>Washington,</w:t>
-      </w:r>
-      <w:r>
-        <w:t xml:space="preserve"> </w:t>
-      </w:r>
-      <w:r>
-        <w:t xml:space="preserve">I learned </w:t>
-      </w:r>
-      <w:r>
-        <w:t xml:space="preserve">the weather observatory housed inside the visitor center </w:t>
-      </w:r>
-      <w:r>
-        <w:t>was</w:t>
-      </w:r>
-      <w:r>
-        <w:t xml:space="preserve"> </w:t>
-      </w:r>
-      <w:r>
-        <w:t xml:space="preserve">well-known </w:t>
-      </w:r>
-      <w:r>
-        <w:t xml:space="preserve">for its </w:t>
-      </w:r>
-      <w:r>
-        <w:t>m</w:t>
-      </w:r>
-      <w:r>
-        <w:t>ascot, a black cat named Marty who roam</w:t>
-      </w:r>
-      <w:r>
-        <w:t xml:space="preserve">ed </w:t>
-      </w:r>
-      <w:r>
-        <w:t>the mountain top</w:t>
-      </w:r>
-      <w:r>
-        <w:t>.  During my visit I did not see Marty who</w:t>
-      </w:r>
-      <w:r>
-        <w:t xml:space="preserve"> </w:t>
-      </w:r>
-      <w:r>
-        <w:t xml:space="preserve">has since </w:t>
-      </w:r>
-      <w:r>
-        <w:t>passed away</w:t>
-      </w:r>
-      <w:r>
-        <w:t xml:space="preserve"> (</w:t>
-      </w:r>
-      <w:r>
-        <w:t>in November 2020</w:t>
-      </w:r>
-      <w:r>
-        <w:t>)</w:t>
-      </w:r>
-      <w:r>
-        <w:t xml:space="preserve"> </w:t>
-      </w:r>
-      <w:r>
-        <w:t>having</w:t>
-      </w:r>
-      <w:r>
-        <w:t xml:space="preserve"> spending 12 years on the rooftop of New Hampshire.</w:t>
-      </w:r>
-    </w:p>
-    <w:p>
-      <w:r>
-        <w:t xml:space="preserve">The shuttle left the summit </w:t>
-      </w:r>
-      <w:r>
-        <w:t xml:space="preserve">on schedule </w:t>
-      </w:r>
-      <w:r>
-        <w:t>zigzagging</w:t>
-      </w:r>
-      <w:r>
-        <w:t xml:space="preserve"> its</w:t>
-      </w:r>
-      <w:r>
-        <w:t xml:space="preserve"> way down the east side of the mountain. I road shotgun, and two older gentlemen were the only other passengers</w:t>
-      </w:r>
-      <w:r>
-        <w:t>.  The drive</w:t>
-      </w:r>
-      <w:r>
-        <w:t xml:space="preserve">r used the low gear which prompted me to ask </w:t>
-      </w:r>
-      <w:r>
-        <w:t>him if the frequent trips up and down the steep road wore out the transmissions of the vans prematurely.</w:t>
-      </w:r>
-      <w:r>
-        <w:t xml:space="preserve"> </w:t>
-      </w:r>
-      <w:r>
-        <w:t>The shuttle returned the three of us to</w:t>
-      </w:r>
-      <w:r>
-        <w:t xml:space="preserve"> the</w:t>
-      </w:r>
-      <w:r>
-        <w:t xml:space="preserve"> Pinkham Notch Visitor Center before 6:00 p.m. just as the </w:t>
-      </w:r>
-      <w:r>
-        <w:t xml:space="preserve">rain started.  </w:t>
-      </w:r>
-      <w:r>
-        <w:t xml:space="preserve">As agreed, I handed the drive a </w:t>
-      </w:r>
-      <w:r>
-        <w:t>tip</w:t>
+      <w:r>
+        <w:t xml:space="preserve"> </w:t>
+      </w:r>
+    </w:p>
+    <w:p>
+      <w:r>
+        <w:t xml:space="preserve">As I </w:t>
+      </w:r>
+      <w:r>
+        <w:t>drove</w:t>
+      </w:r>
+      <w:r>
+        <w:t xml:space="preserve"> out of the parking lot, headed to Stowe </w:t>
+      </w:r>
+      <w:r>
+        <w:t>VT</w:t>
+      </w:r>
+      <w:r>
+        <w:t>,</w:t>
+      </w:r>
+      <w:r>
+        <w:t xml:space="preserve"> heavy rain began to fall</w:t>
       </w:r>
       <w:r>
         <w:t>.</w:t>
-      </w:r>
-      <w:r>
-        <w:t xml:space="preserve"> </w:t>
-      </w:r>
-    </w:p>
-    <w:p>
-      <w:r>
-        <w:t xml:space="preserve">As I pulled out of the parking lot, headed to Stowe </w:t>
-      </w:r>
-      <w:r>
-        <w:t>VT</w:t>
-      </w:r>
-      <w:r>
-        <w:t xml:space="preserve"> heavy rain began to fall</w:t>
-      </w:r>
-      <w:r>
-        <w:t xml:space="preserve">, </w:t>
-      </w:r>
-      <w:r>
-        <w:t>and I was glad to be inside a dry car and not soaking wet wandering down a mountain side</w:t>
-      </w:r>
-      <w:r>
-        <w:t xml:space="preserve"> with nightfall approaching.</w:t>
       </w:r>
       <w:r>
         <w:t xml:space="preserve"> </w:t>
@@ -3496,13 +3640,7 @@
         <w:t xml:space="preserve"> side of the mountain</w:t>
       </w:r>
       <w:r>
-        <w:t xml:space="preserve"> from the Stowe </w:t>
-      </w:r>
-      <w:r>
-        <w:t xml:space="preserve">Mountain </w:t>
-      </w:r>
-      <w:r>
-        <w:t>Ski Resort</w:t>
+        <w:t xml:space="preserve"> from the Stowe Mountain Ski Resort</w:t>
       </w:r>
       <w:r>
         <w:t xml:space="preserve">. The classic Long Trail is the oldest long-distance trail in the United States.  The full trail runs 273 miles through Vermont from the US/Canada Border </w:t>
@@ -8471,6 +8609,18 @@
       <w:shd w:val="clear" w:color="auto" w:fill="E1DFDD"/>
     </w:rPr>
   </w:style>
+  <w:style w:type="character" w:styleId="FollowedHyperlink">
+    <w:name w:val="FollowedHyperlink"/>
+    <w:basedOn w:val="DefaultParagraphFont"/>
+    <w:uiPriority w:val="99"/>
+    <w:semiHidden/>
+    <w:unhideWhenUsed/>
+    <w:rsid w:val="004057E5"/>
+    <w:rPr>
+      <w:color w:val="954F72" w:themeColor="followedHyperlink"/>
+      <w:u w:val="single"/>
+    </w:rPr>
+  </w:style>
 </w:styles>
 </file>
 

</xml_diff>